<commit_message>
docs: minor update in the resume
rephrased some points in the experience section of Amazon and Oracle
that better convey the technical aspects of the work
</commit_message>
<xml_diff>
--- a/Parag Kumar Goyal Resume.docx
+++ b/Parag Kumar Goyal Resume.docx
@@ -303,7 +303,7 @@
         <w:rPr>
           <w:rtl w:val="0"/>
         </w:rPr>
-        <w:t xml:space="preserve">Led cross-functional API integration between Observations and Documents teams to orchestrate data flow for complex semantic objects, ensuring high system maintainability and flexibility across the platform</w:t>
+        <w:t xml:space="preserve">Led cross-functional API integration between Observations and Charting team to orchestrate data flow for complex semantic objects, ensuring high system maintainability and flexibility across the platform</w:t>
       </w:r>
       <w:r>
         <w:rPr>
@@ -355,7 +355,7 @@
         <w:rPr>
           <w:rtl w:val="0"/>
         </w:rPr>
-        <w:t xml:space="preserve">Engineered scalable microservices supporting JDBC, gRPC, and FTPS protocols. Optimized JDBC adapters to handle complex stored procedures and triggers, directly enabling the integration of enterprise-scale data requirements</w:t>
+        <w:t xml:space="preserve">Engineered scalable microservices supporting JDBC, gRPC, and FTPS protocols. Optimized JDBC adapters to handle complex stored procedures and triggers along with basic SQL queries with conditional logic, directly enabling the integration of enterprise-scale data requirements</w:t>
       </w:r>
       <w:r>
         <w:rPr>
@@ -400,24 +400,70 @@
           <w:ilvl w:val="0"/>
           <w:numId w:val="1"/>
         </w:numPr>
+        <w:spacing w:after="0" w:afterAutospacing="0" w:before="240" w:line="360" w:lineRule="auto"/>
+        <w:ind w:left="720" w:hanging="360"/>
+      </w:pPr>
+      <w:r>
+        <w:rPr>
+          <w:rtl w:val="0"/>
+        </w:rPr>
+        <w:t xml:space="preserve">Strengthened platform stability and deployment confidence by architecting comprehensive </w:t>
+      </w:r>
+      <w:r>
+        <w:rPr>
+          <w:b w:val="1"/>
+          <w:bCs w:val="1"/>
+          <w:rtl w:val="0"/>
+        </w:rPr>
+        <w:t xml:space="preserve">Cypress E2E testing suites</w:t>
+      </w:r>
+      <w:r>
+        <w:rPr>
+          <w:rtl w:val="0"/>
+        </w:rPr>
+        <w:t xml:space="preserve"> to resolve the issue of multiple widget or no widget display and resolving another critical production bug found just before deployment related to incorrect allocation of users to new feature</w:t>
+      </w:r>
+    </w:p>
+    <w:p>
+      <w:pPr>
+        <w:numPr>
+          <w:ilvl w:val="0"/>
+          <w:numId w:val="1"/>
+        </w:numPr>
+        <w:spacing w:after="240" w:before="0" w:beforeAutospacing="0" w:line="360" w:lineRule="auto"/>
+        <w:ind w:left="720" w:hanging="360"/>
+      </w:pPr>
+      <w:r>
+        <w:rPr>
+          <w:rtl w:val="0"/>
+        </w:rPr>
+        <w:t xml:space="preserve">Collaborated with PMs and other fellow engineers to add the </w:t>
+      </w:r>
+      <w:r>
+        <w:rPr>
+          <w:b w:val="1"/>
+          <w:bCs w:val="1"/>
+          <w:rtl w:val="0"/>
+        </w:rPr>
+        <w:t xml:space="preserve">"Featured Offer Disqualified" widget</w:t>
+      </w:r>
+      <w:r>
+        <w:rPr>
+          <w:rtl w:val="0"/>
+        </w:rPr>
+        <w:t xml:space="preserve"> on certain products </w:t>
+      </w:r>
+      <w:r>
+        <w:rPr>
+          <w:rtl w:val="0"/>
+        </w:rPr>
+        <w:t xml:space="preserve">directly driving sales growth by capturing revenue opportunities from similar non-standard listings. </w:t>
+      </w:r>
+    </w:p>
+    <w:p>
+      <w:pPr>
         <w:spacing w:after="240" w:before="240" w:line="360" w:lineRule="auto"/>
-        <w:ind w:left="720" w:hanging="360"/>
-      </w:pPr>
-      <w:r>
-        <w:rPr>
-          <w:rtl w:val="0"/>
-        </w:rPr>
-        <w:t xml:space="preserve">Engineered the "Featured Offer Disqualified" widget to drive sales growth for non-standard listings, while simultaneously boosting platform reliability and performance through critical bug resolution and comprehensive Cypress E2E testing suites</w:t>
-      </w:r>
-      <w:r>
-        <w:rPr>
-          <w:rtl w:val="0"/>
-        </w:rPr>
-      </w:r>
-    </w:p>
-    <w:p>
-      <w:pPr>
-        <w:spacing w:after="240" w:before="240" w:lineRule="auto"/>
+        <w:ind w:left="0" w:firstLine="0"/>
         <w:rPr>
           <w:i w:val="1"/>
           <w:iCs w:val="1"/>
@@ -476,8 +522,62 @@
           <w:szCs w:val="26"/>
         </w:rPr>
       </w:pPr>
-      <w:bookmarkStart w:colFirst="0" w:colLast="0" w:name="_bxachrh30qxo" w:id="3"/>
+      <w:bookmarkStart w:colFirst="0" w:colLast="0" w:name="_nigt4dy2guq7" w:id="3"/>
       <w:bookmarkEnd w:id="3"/>
+      <w:r>
+        <w:rPr>
+          <w:rtl w:val="0"/>
+        </w:rPr>
+      </w:r>
+    </w:p>
+    <w:p>
+      <w:pPr>
+        <w:pStyle w:val="Heading3"/>
+        <w:keepNext w:val="0"/>
+        <w:keepLines w:val="0"/>
+        <w:spacing w:before="280" w:lineRule="auto"/>
+        <w:rPr>
+          <w:b w:val="1"/>
+          <w:bCs w:val="1"/>
+          <w:color w:val="000000"/>
+          <w:sz w:val="26"/>
+          <w:szCs w:val="26"/>
+        </w:rPr>
+      </w:pPr>
+      <w:bookmarkStart w:colFirst="0" w:colLast="0" w:name="_7q3gk99ea9hw" w:id="4"/>
+      <w:bookmarkEnd w:id="4"/>
+      <w:r>
+        <w:rPr>
+          <w:rtl w:val="0"/>
+        </w:rPr>
+      </w:r>
+    </w:p>
+    <w:p>
+      <w:pPr>
+        <w:rPr/>
+      </w:pPr>
+      <w:r>
+        <w:rPr>
+          <w:rtl w:val="0"/>
+        </w:rPr>
+      </w:r>
+    </w:p>
+    <w:p>
+      <w:pPr>
+        <w:pStyle w:val="Heading3"/>
+        <w:keepNext w:val="0"/>
+        <w:keepLines w:val="0"/>
+        <w:spacing w:before="280" w:lineRule="auto"/>
+        <w:rPr>
+          <w:b w:val="1"/>
+          <w:bCs w:val="1"/>
+          <w:color w:val="000000"/>
+          <w:sz w:val="26"/>
+          <w:szCs w:val="26"/>
+        </w:rPr>
+      </w:pPr>
+      <w:bookmarkStart w:colFirst="0" w:colLast="0" w:name="_bxachrh30qxo" w:id="5"/>
+      <w:bookmarkEnd w:id="5"/>
       <w:r>
         <w:rPr>
           <w:b w:val="1"/>
@@ -540,83 +640,18 @@
           <w:szCs w:val="26"/>
         </w:rPr>
       </w:pPr>
-      <w:bookmarkStart w:colFirst="0" w:colLast="0" w:name="_p6cc5cc1c6an" w:id="4"/>
-      <w:bookmarkEnd w:id="4"/>
-      <w:r>
-        <w:rPr>
-          <w:rtl w:val="0"/>
-        </w:rPr>
-      </w:r>
-    </w:p>
-    <w:p>
-      <w:pPr>
-        <w:pStyle w:val="Heading3"/>
-        <w:keepNext w:val="0"/>
-        <w:keepLines w:val="0"/>
-        <w:spacing w:before="280" w:lineRule="auto"/>
+      <w:bookmarkStart w:colFirst="0" w:colLast="0" w:name="_gdlagte7tioe" w:id="6"/>
+      <w:bookmarkEnd w:id="6"/>
+      <w:r>
         <w:rPr>
           <w:b w:val="1"/>
           <w:bCs w:val="1"/>
           <w:color w:val="000000"/>
           <w:sz w:val="26"/>
           <w:szCs w:val="26"/>
-        </w:rPr>
-      </w:pPr>
-      <w:bookmarkStart w:colFirst="0" w:colLast="0" w:name="_cprakskn91n4" w:id="5"/>
-      <w:bookmarkEnd w:id="5"/>
-      <w:r>
-        <w:rPr>
-          <w:rtl w:val="0"/>
-        </w:rPr>
-      </w:r>
-    </w:p>
-    <w:p>
-      <w:pPr>
-        <w:pStyle w:val="Heading3"/>
-        <w:keepNext w:val="0"/>
-        <w:keepLines w:val="0"/>
-        <w:spacing w:before="280" w:lineRule="auto"/>
-        <w:rPr>
-          <w:b w:val="1"/>
-          <w:bCs w:val="1"/>
-          <w:color w:val="000000"/>
-          <w:sz w:val="26"/>
-          <w:szCs w:val="26"/>
-        </w:rPr>
-      </w:pPr>
-      <w:bookmarkStart w:colFirst="0" w:colLast="0" w:name="_e3vq012o2zmz" w:id="6"/>
-      <w:bookmarkEnd w:id="6"/>
-      <w:r>
-        <w:rPr>
-          <w:rtl w:val="0"/>
-        </w:rPr>
-      </w:r>
-    </w:p>
-    <w:p>
-      <w:pPr>
-        <w:pStyle w:val="Heading3"/>
-        <w:keepNext w:val="0"/>
-        <w:keepLines w:val="0"/>
-        <w:spacing w:before="280" w:lineRule="auto"/>
-        <w:rPr>
-          <w:b w:val="1"/>
-          <w:bCs w:val="1"/>
-          <w:color w:val="000000"/>
-          <w:sz w:val="26"/>
-          <w:szCs w:val="26"/>
-        </w:rPr>
-      </w:pPr>
-      <w:bookmarkStart w:colFirst="0" w:colLast="0" w:name="_gdlagte7tioe" w:id="7"/>
-      <w:bookmarkEnd w:id="7"/>
-      <w:r>
-        <w:rPr>
-          <w:b w:val="1"/>
-          <w:bCs w:val="1"/>
-          <w:color w:val="000000"/>
-          <w:sz w:val="26"/>
-          <w:szCs w:val="26"/>
-          <w:rtl w:val="0"/>
-        </w:rPr>
+          <w:rtl w:val="0"/>
+        </w:rPr>
+        <w:br w:type="textWrapping"/>
         <w:t xml:space="preserve">PROJECTS</w:t>
       </w:r>
     </w:p>

</xml_diff>

<commit_message>
refactor: modified the resume doc and pdf to move the education section
</commit_message>
<xml_diff>
--- a/Parag Kumar Goyal Resume.docx
+++ b/Parag Kumar Goyal Resume.docx
@@ -522,62 +522,8 @@
           <w:szCs w:val="26"/>
         </w:rPr>
       </w:pPr>
-      <w:bookmarkStart w:colFirst="0" w:colLast="0" w:name="_nigt4dy2guq7" w:id="3"/>
+      <w:bookmarkStart w:colFirst="0" w:colLast="0" w:name="_bxachrh30qxo" w:id="3"/>
       <w:bookmarkEnd w:id="3"/>
-      <w:r>
-        <w:rPr>
-          <w:rtl w:val="0"/>
-        </w:rPr>
-      </w:r>
-    </w:p>
-    <w:p>
-      <w:pPr>
-        <w:pStyle w:val="Heading3"/>
-        <w:keepNext w:val="0"/>
-        <w:keepLines w:val="0"/>
-        <w:spacing w:before="280" w:lineRule="auto"/>
-        <w:rPr>
-          <w:b w:val="1"/>
-          <w:bCs w:val="1"/>
-          <w:color w:val="000000"/>
-          <w:sz w:val="26"/>
-          <w:szCs w:val="26"/>
-        </w:rPr>
-      </w:pPr>
-      <w:bookmarkStart w:colFirst="0" w:colLast="0" w:name="_7q3gk99ea9hw" w:id="4"/>
-      <w:bookmarkEnd w:id="4"/>
-      <w:r>
-        <w:rPr>
-          <w:rtl w:val="0"/>
-        </w:rPr>
-      </w:r>
-    </w:p>
-    <w:p>
-      <w:pPr>
-        <w:rPr/>
-      </w:pPr>
-      <w:r>
-        <w:rPr>
-          <w:rtl w:val="0"/>
-        </w:rPr>
-      </w:r>
-    </w:p>
-    <w:p>
-      <w:pPr>
-        <w:pStyle w:val="Heading3"/>
-        <w:keepNext w:val="0"/>
-        <w:keepLines w:val="0"/>
-        <w:spacing w:before="280" w:lineRule="auto"/>
-        <w:rPr>
-          <w:b w:val="1"/>
-          <w:bCs w:val="1"/>
-          <w:color w:val="000000"/>
-          <w:sz w:val="26"/>
-          <w:szCs w:val="26"/>
-        </w:rPr>
-      </w:pPr>
-      <w:bookmarkStart w:colFirst="0" w:colLast="0" w:name="_bxachrh30qxo" w:id="5"/>
-      <w:bookmarkEnd w:id="5"/>
       <w:r>
         <w:rPr>
           <w:b w:val="1"/>
@@ -640,8 +586,8 @@
           <w:szCs w:val="26"/>
         </w:rPr>
       </w:pPr>
-      <w:bookmarkStart w:colFirst="0" w:colLast="0" w:name="_gdlagte7tioe" w:id="6"/>
-      <w:bookmarkEnd w:id="6"/>
+      <w:bookmarkStart w:colFirst="0" w:colLast="0" w:name="_gdlagte7tioe" w:id="4"/>
+      <w:bookmarkEnd w:id="4"/>
       <w:r>
         <w:rPr>
           <w:b w:val="1"/>

</xml_diff>